<commit_message>
Implemented dynamic lighting changes + Updated README.md
</commit_message>
<xml_diff>
--- a/Self_assessment_document.docx
+++ b/Self_assessment_document.docx
@@ -109,7 +109,7 @@
     <w:tbl>
       <w:tblPr>
         <w:tblStyle w:val="TableGrid"/>
-        <w:tblW w:w="4350" w:type="pct"/>
+        <w:tblW w:w="7850" w:type="dxa"/>
         <w:jc w:val="center"/>
         <w:tblInd w:w="0" w:type="dxa"/>
         <w:tblLayout w:type="fixed"/>
@@ -122,15 +122,15 @@
         <w:tblLook w:firstRow="1" w:noVBand="1" w:lastRow="0" w:firstColumn="1" w:lastColumn="0" w:noHBand="0" w:val="04a0"/>
       </w:tblPr>
       <w:tblGrid>
-        <w:gridCol w:w="4505"/>
-        <w:gridCol w:w="1270"/>
-        <w:gridCol w:w="2077"/>
+        <w:gridCol w:w="4473"/>
+        <w:gridCol w:w="1302"/>
+        <w:gridCol w:w="2075"/>
       </w:tblGrid>
       <w:tr>
         <w:trPr/>
         <w:tc>
           <w:tcPr>
-            <w:tcW w:w="4505" w:type="dxa"/>
+            <w:tcW w:w="4473" w:type="dxa"/>
             <w:tcBorders/>
             <w:shd w:color="auto" w:fill="D9D9D9" w:themeFill="background1" w:themeFillShade="d9" w:val="clear"/>
           </w:tcPr>
@@ -138,6 +138,7 @@
             <w:pPr>
               <w:pStyle w:val="Normal"/>
               <w:widowControl/>
+              <w:suppressAutoHyphens w:val="true"/>
               <w:spacing w:before="0" w:after="0"/>
               <w:jc w:val="left"/>
               <w:rPr>
@@ -159,7 +160,7 @@
         </w:tc>
         <w:tc>
           <w:tcPr>
-            <w:tcW w:w="1270" w:type="dxa"/>
+            <w:tcW w:w="1302" w:type="dxa"/>
             <w:tcBorders/>
             <w:shd w:color="auto" w:fill="D9D9D9" w:themeFill="background1" w:themeFillShade="d9" w:val="clear"/>
           </w:tcPr>
@@ -167,6 +168,7 @@
             <w:pPr>
               <w:pStyle w:val="Normal"/>
               <w:widowControl/>
+              <w:suppressAutoHyphens w:val="true"/>
               <w:spacing w:before="0" w:after="0"/>
               <w:jc w:val="center"/>
               <w:rPr>
@@ -182,13 +184,23 @@
                 <w:kern w:val="2"/>
                 <w:lang w:val="en-GB" w:eastAsia="en-US" w:bidi="ar-SA"/>
               </w:rPr>
-              <w:t>Mark</w:t>
-            </w:r>
-          </w:p>
-        </w:tc>
-        <w:tc>
-          <w:tcPr>
-            <w:tcW w:w="2077" w:type="dxa"/>
+              <w:t xml:space="preserve">Mark </w:t>
+            </w:r>
+            <w:r>
+              <w:rPr>
+                <w:rFonts w:eastAsia="Calibri" w:cs=""/>
+                <w:b/>
+                <w:bCs/>
+                <w:kern w:val="2"/>
+                <w:lang w:val="en-GB" w:eastAsia="en-US" w:bidi="ar-SA"/>
+              </w:rPr>
+              <w:t>(%)</w:t>
+            </w:r>
+          </w:p>
+        </w:tc>
+        <w:tc>
+          <w:tcPr>
+            <w:tcW w:w="2075" w:type="dxa"/>
             <w:tcBorders/>
             <w:shd w:color="auto" w:fill="D9D9D9" w:themeFill="background1" w:themeFillShade="d9" w:val="clear"/>
           </w:tcPr>
@@ -196,6 +208,7 @@
             <w:pPr>
               <w:pStyle w:val="Normal"/>
               <w:widowControl/>
+              <w:suppressAutoHyphens w:val="true"/>
               <w:spacing w:before="0" w:after="0"/>
               <w:jc w:val="center"/>
               <w:rPr>
@@ -220,13 +233,14 @@
         <w:trPr/>
         <w:tc>
           <w:tcPr>
-            <w:tcW w:w="4505" w:type="dxa"/>
-            <w:tcBorders/>
-          </w:tcPr>
-          <w:p>
-            <w:pPr>
-              <w:pStyle w:val="Normal"/>
-              <w:widowControl/>
+            <w:tcW w:w="4473" w:type="dxa"/>
+            <w:tcBorders/>
+          </w:tcPr>
+          <w:p>
+            <w:pPr>
+              <w:pStyle w:val="Normal"/>
+              <w:widowControl/>
+              <w:suppressAutoHyphens w:val="true"/>
               <w:spacing w:before="0" w:after="0"/>
               <w:jc w:val="left"/>
               <w:rPr>
@@ -247,13 +261,14 @@
         </w:tc>
         <w:tc>
           <w:tcPr>
-            <w:tcW w:w="1270" w:type="dxa"/>
-            <w:tcBorders/>
-          </w:tcPr>
-          <w:p>
-            <w:pPr>
-              <w:pStyle w:val="Normal"/>
-              <w:widowControl/>
+            <w:tcW w:w="1302" w:type="dxa"/>
+            <w:tcBorders/>
+          </w:tcPr>
+          <w:p>
+            <w:pPr>
+              <w:pStyle w:val="Normal"/>
+              <w:widowControl/>
+              <w:suppressAutoHyphens w:val="true"/>
               <w:spacing w:before="0" w:after="0"/>
               <w:jc w:val="center"/>
               <w:rPr>
@@ -268,18 +283,20 @@
                 <w:kern w:val="2"/>
                 <w:lang w:val="en-GB" w:eastAsia="en-US" w:bidi="ar-SA"/>
               </w:rPr>
-            </w:r>
-          </w:p>
-        </w:tc>
-        <w:tc>
-          <w:tcPr>
-            <w:tcW w:w="2077" w:type="dxa"/>
-            <w:tcBorders/>
-          </w:tcPr>
-          <w:p>
-            <w:pPr>
-              <w:pStyle w:val="Normal"/>
-              <w:widowControl/>
+              <w:t>90</w:t>
+            </w:r>
+          </w:p>
+        </w:tc>
+        <w:tc>
+          <w:tcPr>
+            <w:tcW w:w="2075" w:type="dxa"/>
+            <w:tcBorders/>
+          </w:tcPr>
+          <w:p>
+            <w:pPr>
+              <w:pStyle w:val="Normal"/>
+              <w:widowControl/>
+              <w:suppressAutoHyphens w:val="true"/>
               <w:spacing w:before="0" w:after="0"/>
               <w:jc w:val="center"/>
               <w:rPr>
@@ -289,11 +306,6 @@
               </w:rPr>
             </w:pPr>
             <w:r>
-              <w:rPr>
-                <w:rFonts w:eastAsia="Calibri" w:cs=""/>
-                <w:kern w:val="2"/>
-                <w:lang w:val="en-GB" w:eastAsia="en-US" w:bidi="ar-SA"/>
-              </w:rPr>
               <w:fldChar w:fldCharType="begin"/>
             </w:r>
             <w:r>
@@ -302,7 +314,7 @@
                 <w:rFonts w:eastAsia="Calibri" w:cs=""/>
                 <w:lang w:val="en-GB" w:eastAsia="en-US" w:bidi="ar-SA"/>
               </w:rPr>
-              <w:instrText xml:space="preserve"> =round(B2*0.4,0)</w:instrText>
+              <w:instrText xml:space="preserve"> =B2*0.4</w:instrText>
             </w:r>
             <w:r>
               <w:rPr>
@@ -314,11 +326,11 @@
             </w:r>
             <w:r>
               <w:rPr>
-                <w:kern w:val="2"/>
-                <w:rFonts w:eastAsia="Calibri" w:cs=""/>
-                <w:lang w:val="en-GB" w:eastAsia="en-US" w:bidi="ar-SA"/>
-              </w:rPr>
-              <w:t>0</w:t>
+                <w:rFonts w:eastAsia="Calibri" w:cs=""/>
+                <w:kern w:val="2"/>
+                <w:lang w:val="en-GB" w:eastAsia="en-US" w:bidi="ar-SA"/>
+              </w:rPr>
+              <w:t>36</w:t>
             </w:r>
             <w:r>
               <w:rPr>
@@ -335,13 +347,14 @@
         <w:trPr/>
         <w:tc>
           <w:tcPr>
-            <w:tcW w:w="4505" w:type="dxa"/>
-            <w:tcBorders/>
-          </w:tcPr>
-          <w:p>
-            <w:pPr>
-              <w:pStyle w:val="Normal"/>
-              <w:widowControl/>
+            <w:tcW w:w="4473" w:type="dxa"/>
+            <w:tcBorders/>
+          </w:tcPr>
+          <w:p>
+            <w:pPr>
+              <w:pStyle w:val="Normal"/>
+              <w:widowControl/>
+              <w:suppressAutoHyphens w:val="true"/>
               <w:spacing w:before="0" w:after="0"/>
               <w:jc w:val="left"/>
               <w:rPr>
@@ -362,13 +375,14 @@
         </w:tc>
         <w:tc>
           <w:tcPr>
-            <w:tcW w:w="1270" w:type="dxa"/>
-            <w:tcBorders/>
-          </w:tcPr>
-          <w:p>
-            <w:pPr>
-              <w:pStyle w:val="Normal"/>
-              <w:widowControl/>
+            <w:tcW w:w="1302" w:type="dxa"/>
+            <w:tcBorders/>
+          </w:tcPr>
+          <w:p>
+            <w:pPr>
+              <w:pStyle w:val="Normal"/>
+              <w:widowControl/>
+              <w:suppressAutoHyphens w:val="true"/>
               <w:spacing w:before="0" w:after="0"/>
               <w:jc w:val="center"/>
               <w:rPr>
@@ -383,18 +397,20 @@
                 <w:kern w:val="2"/>
                 <w:lang w:val="en-GB" w:eastAsia="en-US" w:bidi="ar-SA"/>
               </w:rPr>
-            </w:r>
-          </w:p>
-        </w:tc>
-        <w:tc>
-          <w:tcPr>
-            <w:tcW w:w="2077" w:type="dxa"/>
-            <w:tcBorders/>
-          </w:tcPr>
-          <w:p>
-            <w:pPr>
-              <w:pStyle w:val="Normal"/>
-              <w:widowControl/>
+              <w:t>85</w:t>
+            </w:r>
+          </w:p>
+        </w:tc>
+        <w:tc>
+          <w:tcPr>
+            <w:tcW w:w="2075" w:type="dxa"/>
+            <w:tcBorders/>
+          </w:tcPr>
+          <w:p>
+            <w:pPr>
+              <w:pStyle w:val="Normal"/>
+              <w:widowControl/>
+              <w:suppressAutoHyphens w:val="true"/>
               <w:spacing w:before="0" w:after="0"/>
               <w:jc w:val="center"/>
               <w:rPr>
@@ -404,11 +420,6 @@
               </w:rPr>
             </w:pPr>
             <w:r>
-              <w:rPr>
-                <w:rFonts w:eastAsia="Calibri" w:cs=""/>
-                <w:kern w:val="2"/>
-                <w:lang w:val="en-GB" w:eastAsia="en-US" w:bidi="ar-SA"/>
-              </w:rPr>
               <w:fldChar w:fldCharType="begin"/>
             </w:r>
             <w:r>
@@ -417,7 +428,7 @@
                 <w:rFonts w:eastAsia="Calibri" w:cs=""/>
                 <w:lang w:val="en-GB" w:eastAsia="en-US" w:bidi="ar-SA"/>
               </w:rPr>
-              <w:instrText xml:space="preserve"> =round(B3*0.3,0)</w:instrText>
+              <w:instrText xml:space="preserve"> =B3*0.3</w:instrText>
             </w:r>
             <w:r>
               <w:rPr>
@@ -429,11 +440,11 @@
             </w:r>
             <w:r>
               <w:rPr>
-                <w:kern w:val="2"/>
-                <w:rFonts w:eastAsia="Calibri" w:cs=""/>
-                <w:lang w:val="en-GB" w:eastAsia="en-US" w:bidi="ar-SA"/>
-              </w:rPr>
-              <w:t>0</w:t>
+                <w:rFonts w:eastAsia="Calibri" w:cs=""/>
+                <w:kern w:val="2"/>
+                <w:lang w:val="en-GB" w:eastAsia="en-US" w:bidi="ar-SA"/>
+              </w:rPr>
+              <w:t>25.5</w:t>
             </w:r>
             <w:r>
               <w:rPr>
@@ -450,13 +461,14 @@
         <w:trPr/>
         <w:tc>
           <w:tcPr>
-            <w:tcW w:w="4505" w:type="dxa"/>
-            <w:tcBorders/>
-          </w:tcPr>
-          <w:p>
-            <w:pPr>
-              <w:pStyle w:val="Normal"/>
-              <w:widowControl/>
+            <w:tcW w:w="4473" w:type="dxa"/>
+            <w:tcBorders/>
+          </w:tcPr>
+          <w:p>
+            <w:pPr>
+              <w:pStyle w:val="Normal"/>
+              <w:widowControl/>
+              <w:suppressAutoHyphens w:val="true"/>
               <w:spacing w:before="0" w:after="0"/>
               <w:jc w:val="left"/>
               <w:rPr>
@@ -477,13 +489,14 @@
         </w:tc>
         <w:tc>
           <w:tcPr>
-            <w:tcW w:w="1270" w:type="dxa"/>
-            <w:tcBorders/>
-          </w:tcPr>
-          <w:p>
-            <w:pPr>
-              <w:pStyle w:val="Normal"/>
-              <w:widowControl/>
+            <w:tcW w:w="1302" w:type="dxa"/>
+            <w:tcBorders/>
+          </w:tcPr>
+          <w:p>
+            <w:pPr>
+              <w:pStyle w:val="Normal"/>
+              <w:widowControl/>
+              <w:suppressAutoHyphens w:val="true"/>
               <w:spacing w:before="0" w:after="0"/>
               <w:jc w:val="center"/>
               <w:rPr>
@@ -498,18 +511,20 @@
                 <w:kern w:val="2"/>
                 <w:lang w:val="en-GB" w:eastAsia="en-US" w:bidi="ar-SA"/>
               </w:rPr>
-            </w:r>
-          </w:p>
-        </w:tc>
-        <w:tc>
-          <w:tcPr>
-            <w:tcW w:w="2077" w:type="dxa"/>
-            <w:tcBorders/>
-          </w:tcPr>
-          <w:p>
-            <w:pPr>
-              <w:pStyle w:val="Normal"/>
-              <w:widowControl/>
+              <w:t>100</w:t>
+            </w:r>
+          </w:p>
+        </w:tc>
+        <w:tc>
+          <w:tcPr>
+            <w:tcW w:w="2075" w:type="dxa"/>
+            <w:tcBorders/>
+          </w:tcPr>
+          <w:p>
+            <w:pPr>
+              <w:pStyle w:val="Normal"/>
+              <w:widowControl/>
+              <w:suppressAutoHyphens w:val="true"/>
               <w:spacing w:before="0" w:after="0"/>
               <w:jc w:val="center"/>
               <w:rPr>
@@ -519,11 +534,6 @@
               </w:rPr>
             </w:pPr>
             <w:r>
-              <w:rPr>
-                <w:rFonts w:eastAsia="Calibri" w:cs=""/>
-                <w:kern w:val="2"/>
-                <w:lang w:val="en-GB" w:eastAsia="en-US" w:bidi="ar-SA"/>
-              </w:rPr>
               <w:fldChar w:fldCharType="begin"/>
             </w:r>
             <w:r>
@@ -532,7 +542,7 @@
                 <w:rFonts w:eastAsia="Calibri" w:cs=""/>
                 <w:lang w:val="en-GB" w:eastAsia="en-US" w:bidi="ar-SA"/>
               </w:rPr>
-              <w:instrText xml:space="preserve"> =round(B4*0.3,0)</w:instrText>
+              <w:instrText xml:space="preserve"> =B4*0.3</w:instrText>
             </w:r>
             <w:r>
               <w:rPr>
@@ -544,11 +554,11 @@
             </w:r>
             <w:r>
               <w:rPr>
-                <w:kern w:val="2"/>
-                <w:rFonts w:eastAsia="Calibri" w:cs=""/>
-                <w:lang w:val="en-GB" w:eastAsia="en-US" w:bidi="ar-SA"/>
-              </w:rPr>
-              <w:t>0</w:t>
+                <w:rFonts w:eastAsia="Calibri" w:cs=""/>
+                <w:kern w:val="2"/>
+                <w:lang w:val="en-GB" w:eastAsia="en-US" w:bidi="ar-SA"/>
+              </w:rPr>
+              <w:t>30</w:t>
             </w:r>
             <w:r>
               <w:rPr>
@@ -565,7 +575,7 @@
         <w:trPr/>
         <w:tc>
           <w:tcPr>
-            <w:tcW w:w="4505" w:type="dxa"/>
+            <w:tcW w:w="4473" w:type="dxa"/>
             <w:tcBorders>
               <w:left w:val="nil"/>
               <w:bottom w:val="nil"/>
@@ -576,26 +586,27 @@
             <w:pPr>
               <w:pStyle w:val="Normal"/>
               <w:widowControl/>
-              <w:spacing w:before="0" w:after="0"/>
-              <w:jc w:val="left"/>
-              <w:rPr>
-                <w:rFonts w:eastAsia="Calibri" w:cs=""/>
-                <w:kern w:val="2"/>
-                <w:lang w:val="en-GB" w:eastAsia="en-US" w:bidi="ar-SA"/>
-              </w:rPr>
-            </w:pPr>
-            <w:r>
-              <w:rPr>
-                <w:rFonts w:eastAsia="Calibri" w:cs=""/>
-                <w:kern w:val="2"/>
-                <w:lang w:val="en-GB" w:eastAsia="en-US" w:bidi="ar-SA"/>
-              </w:rPr>
-            </w:r>
-          </w:p>
-        </w:tc>
-        <w:tc>
-          <w:tcPr>
-            <w:tcW w:w="1270" w:type="dxa"/>
+              <w:suppressAutoHyphens w:val="true"/>
+              <w:spacing w:before="0" w:after="0"/>
+              <w:jc w:val="left"/>
+              <w:rPr>
+                <w:rFonts w:eastAsia="Calibri" w:cs=""/>
+                <w:kern w:val="2"/>
+                <w:lang w:val="en-GB" w:eastAsia="en-US" w:bidi="ar-SA"/>
+              </w:rPr>
+            </w:pPr>
+            <w:r>
+              <w:rPr>
+                <w:rFonts w:eastAsia="Calibri" w:cs=""/>
+                <w:kern w:val="2"/>
+                <w:lang w:val="en-GB" w:eastAsia="en-US" w:bidi="ar-SA"/>
+              </w:rPr>
+            </w:r>
+          </w:p>
+        </w:tc>
+        <w:tc>
+          <w:tcPr>
+            <w:tcW w:w="1302" w:type="dxa"/>
             <w:tcBorders>
               <w:left w:val="nil"/>
               <w:bottom w:val="nil"/>
@@ -605,6 +616,7 @@
             <w:pPr>
               <w:pStyle w:val="Normal"/>
               <w:widowControl/>
+              <w:suppressAutoHyphens w:val="true"/>
               <w:spacing w:before="0" w:after="0"/>
               <w:jc w:val="right"/>
               <w:rPr>
@@ -625,13 +637,14 @@
         </w:tc>
         <w:tc>
           <w:tcPr>
-            <w:tcW w:w="2077" w:type="dxa"/>
-            <w:tcBorders/>
-          </w:tcPr>
-          <w:p>
-            <w:pPr>
-              <w:pStyle w:val="Normal"/>
-              <w:widowControl/>
+            <w:tcW w:w="2075" w:type="dxa"/>
+            <w:tcBorders/>
+          </w:tcPr>
+          <w:p>
+            <w:pPr>
+              <w:pStyle w:val="Normal"/>
+              <w:widowControl/>
+              <w:suppressAutoHyphens w:val="true"/>
               <w:spacing w:before="0" w:after="0"/>
               <w:jc w:val="center"/>
               <w:rPr>
@@ -670,7 +683,7 @@
                 <w:rFonts w:eastAsia="Calibri" w:cs=""/>
                 <w:lang w:val="en-GB" w:eastAsia="en-US" w:bidi="ar-SA"/>
               </w:rPr>
-              <w:t>0</w:t>
+              <w:t>91.5</w:t>
             </w:r>
             <w:r>
               <w:rPr>
@@ -852,6 +865,7 @@
             <w:pPr>
               <w:pStyle w:val="Normal"/>
               <w:widowControl/>
+              <w:suppressAutoHyphens w:val="true"/>
               <w:spacing w:before="0" w:after="0"/>
               <w:jc w:val="left"/>
               <w:rPr>
@@ -886,6 +900,7 @@
             <w:pPr>
               <w:pStyle w:val="Normal"/>
               <w:widowControl/>
+              <w:suppressAutoHyphens w:val="true"/>
               <w:spacing w:before="0" w:after="0"/>
               <w:jc w:val="left"/>
               <w:rPr>
@@ -920,6 +935,7 @@
             <w:pPr>
               <w:pStyle w:val="Normal"/>
               <w:widowControl/>
+              <w:suppressAutoHyphens w:val="true"/>
               <w:spacing w:before="0" w:after="0"/>
               <w:jc w:val="left"/>
               <w:rPr>
@@ -959,6 +975,7 @@
             <w:pPr>
               <w:pStyle w:val="Normal"/>
               <w:widowControl/>
+              <w:suppressAutoHyphens w:val="true"/>
               <w:spacing w:before="0" w:after="0"/>
               <w:jc w:val="left"/>
               <w:rPr>
@@ -988,6 +1005,7 @@
             <w:pPr>
               <w:pStyle w:val="Normal"/>
               <w:widowControl/>
+              <w:suppressAutoHyphens w:val="true"/>
               <w:spacing w:before="0" w:after="0"/>
               <w:jc w:val="left"/>
               <w:rPr>
@@ -1017,6 +1035,7 @@
             <w:pPr>
               <w:pStyle w:val="Normal"/>
               <w:widowControl/>
+              <w:suppressAutoHyphens w:val="true"/>
               <w:spacing w:before="0" w:after="0"/>
               <w:jc w:val="left"/>
               <w:rPr>
@@ -1033,7 +1052,6 @@
                 <w:lang w:val="en-GB" w:eastAsia="en-US" w:bidi="ar-SA"/>
               </w:rPr>
               <w:t>Use of MVP model in rendering</w:t>
-              <w:tab/>
             </w:r>
           </w:p>
         </w:tc>
@@ -1053,20 +1071,18 @@
             <w:pPr>
               <w:pStyle w:val="Normal"/>
               <w:widowControl/>
-              <w:spacing w:before="0" w:after="0"/>
-              <w:jc w:val="left"/>
-              <w:rPr>
-                <w:sz w:val="20"/>
-                <w:szCs w:val="20"/>
-              </w:rPr>
-            </w:pPr>
-            <w:r>
-              <w:rPr>
-                <w:rFonts w:eastAsia="Calibri" w:cs=""/>
-                <w:kern w:val="2"/>
-                <w:sz w:val="20"/>
-                <w:szCs w:val="20"/>
-                <w:lang w:val="en-GB" w:eastAsia="en-US" w:bidi="ar-SA"/>
+              <w:suppressAutoHyphens w:val="true"/>
+              <w:spacing w:before="0" w:after="0"/>
+              <w:jc w:val="left"/>
+              <w:rPr>
+                <w:sz w:val="20"/>
+                <w:szCs w:val="20"/>
+              </w:rPr>
+            </w:pPr>
+            <w:r>
+              <w:rPr>
+                <w:sz w:val="20"/>
+                <w:szCs w:val="20"/>
               </w:rPr>
             </w:r>
           </w:p>
@@ -1081,22 +1097,23 @@
             <w:pPr>
               <w:pStyle w:val="Normal"/>
               <w:widowControl/>
-              <w:spacing w:before="0" w:after="0"/>
-              <w:jc w:val="left"/>
-              <w:rPr>
-                <w:sz w:val="20"/>
-                <w:szCs w:val="20"/>
-              </w:rPr>
-            </w:pPr>
-            <w:r>
-              <w:rPr>
-                <w:rFonts w:eastAsia="Calibri" w:cs=""/>
-                <w:kern w:val="2"/>
-                <w:sz w:val="20"/>
-                <w:szCs w:val="20"/>
-                <w:lang w:val="en-GB" w:eastAsia="en-US" w:bidi="ar-SA"/>
-              </w:rPr>
-              <w:t xml:space="preserve">LO2: Application compiles and runs without alterations to the source code of CMake file. </w:t>
+              <w:suppressAutoHyphens w:val="true"/>
+              <w:spacing w:before="0" w:after="0"/>
+              <w:jc w:val="left"/>
+              <w:rPr>
+                <w:sz w:val="20"/>
+                <w:szCs w:val="20"/>
+              </w:rPr>
+            </w:pPr>
+            <w:r>
+              <w:rPr>
+                <w:rFonts w:eastAsia="Calibri" w:cs=""/>
+                <w:kern w:val="2"/>
+                <w:sz w:val="20"/>
+                <w:szCs w:val="20"/>
+                <w:lang w:val="en-GB" w:eastAsia="en-US" w:bidi="ar-SA"/>
+              </w:rPr>
+              <w:t>LO2: Application compiles and runs without alterations to the source code of CMake file.</w:t>
             </w:r>
           </w:p>
         </w:tc>
@@ -1110,6 +1127,7 @@
             <w:pPr>
               <w:pStyle w:val="Normal"/>
               <w:widowControl/>
+              <w:suppressAutoHyphens w:val="true"/>
               <w:spacing w:before="0" w:after="0"/>
               <w:jc w:val="left"/>
               <w:rPr>
@@ -1192,20 +1210,18 @@
             <w:pPr>
               <w:pStyle w:val="Normal"/>
               <w:widowControl/>
-              <w:spacing w:before="0" w:after="0"/>
-              <w:jc w:val="left"/>
-              <w:rPr>
-                <w:sz w:val="20"/>
-                <w:szCs w:val="20"/>
-              </w:rPr>
-            </w:pPr>
-            <w:r>
-              <w:rPr>
-                <w:rFonts w:eastAsia="Calibri" w:cs=""/>
-                <w:kern w:val="2"/>
-                <w:sz w:val="20"/>
-                <w:szCs w:val="20"/>
-                <w:lang w:val="en-GB" w:eastAsia="en-US" w:bidi="ar-SA"/>
+              <w:suppressAutoHyphens w:val="true"/>
+              <w:spacing w:before="0" w:after="0"/>
+              <w:jc w:val="left"/>
+              <w:rPr>
+                <w:sz w:val="20"/>
+                <w:szCs w:val="20"/>
+              </w:rPr>
+            </w:pPr>
+            <w:r>
+              <w:rPr>
+                <w:sz w:val="20"/>
+                <w:szCs w:val="20"/>
               </w:rPr>
             </w:r>
           </w:p>
@@ -1220,6 +1236,7 @@
             <w:pPr>
               <w:pStyle w:val="Normal"/>
               <w:widowControl/>
+              <w:suppressAutoHyphens w:val="true"/>
               <w:spacing w:before="0" w:after="0"/>
               <w:jc w:val="left"/>
               <w:rPr>
@@ -1249,6 +1266,7 @@
             <w:pPr>
               <w:pStyle w:val="Normal"/>
               <w:widowControl/>
+              <w:suppressAutoHyphens w:val="true"/>
               <w:spacing w:before="0" w:after="0"/>
               <w:jc w:val="left"/>
               <w:rPr>
@@ -1284,6 +1302,7 @@
             <w:pPr>
               <w:pStyle w:val="Normal"/>
               <w:widowControl/>
+              <w:suppressAutoHyphens w:val="true"/>
               <w:spacing w:before="0" w:after="0"/>
               <w:jc w:val="left"/>
               <w:rPr>
@@ -1313,6 +1332,7 @@
             <w:pPr>
               <w:pStyle w:val="Normal"/>
               <w:widowControl/>
+              <w:suppressAutoHyphens w:val="true"/>
               <w:spacing w:before="0" w:after="0"/>
               <w:jc w:val="left"/>
               <w:rPr>
@@ -1342,6 +1362,7 @@
             <w:pPr>
               <w:pStyle w:val="Normal"/>
               <w:widowControl/>
+              <w:suppressAutoHyphens w:val="true"/>
               <w:spacing w:before="0" w:after="0"/>
               <w:jc w:val="left"/>
               <w:rPr>
@@ -1377,20 +1398,18 @@
             <w:pPr>
               <w:pStyle w:val="Normal"/>
               <w:widowControl/>
-              <w:spacing w:before="0" w:after="0"/>
-              <w:jc w:val="left"/>
-              <w:rPr>
-                <w:sz w:val="20"/>
-                <w:szCs w:val="20"/>
-              </w:rPr>
-            </w:pPr>
-            <w:r>
-              <w:rPr>
-                <w:rFonts w:eastAsia="Calibri" w:cs=""/>
-                <w:kern w:val="2"/>
-                <w:sz w:val="20"/>
-                <w:szCs w:val="20"/>
-                <w:lang w:val="en-GB" w:eastAsia="en-US" w:bidi="ar-SA"/>
+              <w:suppressAutoHyphens w:val="true"/>
+              <w:spacing w:before="0" w:after="0"/>
+              <w:jc w:val="left"/>
+              <w:rPr>
+                <w:sz w:val="20"/>
+                <w:szCs w:val="20"/>
+              </w:rPr>
+            </w:pPr>
+            <w:r>
+              <w:rPr>
+                <w:sz w:val="20"/>
+                <w:szCs w:val="20"/>
               </w:rPr>
             </w:r>
           </w:p>
@@ -1405,6 +1424,7 @@
             <w:pPr>
               <w:pStyle w:val="Normal"/>
               <w:widowControl/>
+              <w:suppressAutoHyphens w:val="true"/>
               <w:spacing w:before="0" w:after="0"/>
               <w:jc w:val="left"/>
               <w:rPr>
@@ -1434,6 +1454,7 @@
             <w:pPr>
               <w:pStyle w:val="Normal"/>
               <w:widowControl/>
+              <w:suppressAutoHyphens w:val="true"/>
               <w:spacing w:before="0" w:after="0"/>
               <w:jc w:val="left"/>
               <w:rPr>
@@ -1469,20 +1490,18 @@
             <w:pPr>
               <w:pStyle w:val="Normal"/>
               <w:widowControl/>
-              <w:spacing w:before="0" w:after="0"/>
-              <w:jc w:val="left"/>
-              <w:rPr>
-                <w:sz w:val="20"/>
-                <w:szCs w:val="20"/>
-              </w:rPr>
-            </w:pPr>
-            <w:r>
-              <w:rPr>
-                <w:rFonts w:eastAsia="Calibri" w:cs=""/>
-                <w:kern w:val="2"/>
-                <w:sz w:val="20"/>
-                <w:szCs w:val="20"/>
-                <w:lang w:val="en-GB" w:eastAsia="en-US" w:bidi="ar-SA"/>
+              <w:suppressAutoHyphens w:val="true"/>
+              <w:spacing w:before="0" w:after="0"/>
+              <w:jc w:val="left"/>
+              <w:rPr>
+                <w:sz w:val="20"/>
+                <w:szCs w:val="20"/>
+              </w:rPr>
+            </w:pPr>
+            <w:r>
+              <w:rPr>
+                <w:sz w:val="20"/>
+                <w:szCs w:val="20"/>
               </w:rPr>
             </w:r>
           </w:p>
@@ -1497,6 +1516,7 @@
             <w:pPr>
               <w:pStyle w:val="Normal"/>
               <w:widowControl/>
+              <w:suppressAutoHyphens w:val="true"/>
               <w:spacing w:before="0" w:after="0"/>
               <w:jc w:val="left"/>
               <w:rPr>
@@ -1526,6 +1546,7 @@
             <w:pPr>
               <w:pStyle w:val="Normal"/>
               <w:widowControl/>
+              <w:suppressAutoHyphens w:val="true"/>
               <w:spacing w:before="0" w:after="0"/>
               <w:jc w:val="left"/>
               <w:rPr>
@@ -1561,20 +1582,18 @@
             <w:pPr>
               <w:pStyle w:val="Normal"/>
               <w:widowControl/>
-              <w:spacing w:before="0" w:after="0"/>
-              <w:jc w:val="left"/>
-              <w:rPr>
-                <w:sz w:val="20"/>
-                <w:szCs w:val="20"/>
-              </w:rPr>
-            </w:pPr>
-            <w:r>
-              <w:rPr>
-                <w:rFonts w:eastAsia="Calibri" w:cs=""/>
-                <w:kern w:val="2"/>
-                <w:sz w:val="20"/>
-                <w:szCs w:val="20"/>
-                <w:lang w:val="en-GB" w:eastAsia="en-US" w:bidi="ar-SA"/>
+              <w:suppressAutoHyphens w:val="true"/>
+              <w:spacing w:before="0" w:after="0"/>
+              <w:jc w:val="left"/>
+              <w:rPr>
+                <w:sz w:val="20"/>
+                <w:szCs w:val="20"/>
+              </w:rPr>
+            </w:pPr>
+            <w:r>
+              <w:rPr>
+                <w:sz w:val="20"/>
+                <w:szCs w:val="20"/>
               </w:rPr>
             </w:r>
           </w:p>
@@ -1589,6 +1608,7 @@
             <w:pPr>
               <w:pStyle w:val="Normal"/>
               <w:widowControl/>
+              <w:suppressAutoHyphens w:val="true"/>
               <w:spacing w:before="0" w:after="0"/>
               <w:jc w:val="left"/>
               <w:rPr>
@@ -1618,6 +1638,7 @@
             <w:pPr>
               <w:pStyle w:val="Normal"/>
               <w:widowControl/>
+              <w:suppressAutoHyphens w:val="true"/>
               <w:spacing w:before="0" w:after="0"/>
               <w:jc w:val="left"/>
               <w:rPr>
@@ -1655,6 +1676,7 @@
               <w:keepNext w:val="true"/>
               <w:keepLines/>
               <w:widowControl/>
+              <w:suppressAutoHyphens w:val="true"/>
               <w:spacing w:before="0" w:after="0"/>
               <w:jc w:val="left"/>
               <w:rPr>
@@ -1686,6 +1708,7 @@
               <w:keepNext w:val="true"/>
               <w:keepLines/>
               <w:widowControl/>
+              <w:suppressAutoHyphens w:val="true"/>
               <w:spacing w:before="0" w:after="0"/>
               <w:jc w:val="left"/>
               <w:rPr>
@@ -1715,6 +1738,7 @@
             <w:pPr>
               <w:pStyle w:val="Normal"/>
               <w:widowControl/>
+              <w:suppressAutoHyphens w:val="true"/>
               <w:spacing w:before="0" w:after="0"/>
               <w:jc w:val="left"/>
               <w:rPr>
@@ -1752,20 +1776,18 @@
               <w:keepNext w:val="true"/>
               <w:keepLines/>
               <w:widowControl/>
-              <w:spacing w:before="0" w:after="0"/>
-              <w:jc w:val="left"/>
-              <w:rPr>
-                <w:sz w:val="20"/>
-                <w:szCs w:val="20"/>
-              </w:rPr>
-            </w:pPr>
-            <w:r>
-              <w:rPr>
-                <w:rFonts w:eastAsia="Calibri" w:cs=""/>
-                <w:kern w:val="2"/>
-                <w:sz w:val="20"/>
-                <w:szCs w:val="20"/>
-                <w:lang w:val="en-GB" w:eastAsia="en-US" w:bidi="ar-SA"/>
+              <w:suppressAutoHyphens w:val="true"/>
+              <w:spacing w:before="0" w:after="0"/>
+              <w:jc w:val="left"/>
+              <w:rPr>
+                <w:sz w:val="20"/>
+                <w:szCs w:val="20"/>
+              </w:rPr>
+            </w:pPr>
+            <w:r>
+              <w:rPr>
+                <w:sz w:val="20"/>
+                <w:szCs w:val="20"/>
               </w:rPr>
             </w:r>
           </w:p>
@@ -1782,6 +1804,7 @@
               <w:keepNext w:val="true"/>
               <w:keepLines/>
               <w:widowControl/>
+              <w:suppressAutoHyphens w:val="true"/>
               <w:spacing w:before="0" w:after="0"/>
               <w:jc w:val="left"/>
               <w:rPr>
@@ -1811,6 +1834,7 @@
             <w:pPr>
               <w:pStyle w:val="Normal"/>
               <w:widowControl/>
+              <w:suppressAutoHyphens w:val="true"/>
               <w:spacing w:before="0" w:after="0"/>
               <w:jc w:val="left"/>
               <w:rPr>
@@ -1833,6 +1857,7 @@
             <w:pPr>
               <w:pStyle w:val="Normal"/>
               <w:widowControl/>
+              <w:suppressAutoHyphens w:val="true"/>
               <w:spacing w:before="0" w:after="0"/>
               <w:jc w:val="left"/>
               <w:rPr>
@@ -1870,20 +1895,18 @@
               <w:keepNext w:val="true"/>
               <w:keepLines/>
               <w:widowControl/>
-              <w:spacing w:before="0" w:after="0"/>
-              <w:jc w:val="left"/>
-              <w:rPr>
-                <w:sz w:val="20"/>
-                <w:szCs w:val="20"/>
-              </w:rPr>
-            </w:pPr>
-            <w:r>
-              <w:rPr>
-                <w:rFonts w:eastAsia="Calibri" w:cs=""/>
-                <w:kern w:val="2"/>
-                <w:sz w:val="20"/>
-                <w:szCs w:val="20"/>
-                <w:lang w:val="en-GB" w:eastAsia="en-US" w:bidi="ar-SA"/>
+              <w:suppressAutoHyphens w:val="true"/>
+              <w:spacing w:before="0" w:after="0"/>
+              <w:jc w:val="left"/>
+              <w:rPr>
+                <w:sz w:val="20"/>
+                <w:szCs w:val="20"/>
+              </w:rPr>
+            </w:pPr>
+            <w:r>
+              <w:rPr>
+                <w:sz w:val="20"/>
+                <w:szCs w:val="20"/>
               </w:rPr>
             </w:r>
           </w:p>
@@ -1900,6 +1923,7 @@
               <w:keepNext w:val="true"/>
               <w:keepLines/>
               <w:widowControl/>
+              <w:suppressAutoHyphens w:val="true"/>
               <w:spacing w:before="0" w:after="0"/>
               <w:jc w:val="left"/>
               <w:rPr>
@@ -1931,6 +1955,7 @@
               <w:keepNext w:val="true"/>
               <w:keepLines/>
               <w:widowControl/>
+              <w:suppressAutoHyphens w:val="true"/>
               <w:spacing w:before="0" w:after="0"/>
               <w:jc w:val="left"/>
               <w:rPr>
@@ -1953,6 +1978,7 @@
             <w:pPr>
               <w:pStyle w:val="Normal"/>
               <w:widowControl/>
+              <w:suppressAutoHyphens w:val="true"/>
               <w:spacing w:before="0" w:after="0"/>
               <w:jc w:val="left"/>
               <w:rPr>
@@ -1975,6 +2001,7 @@
             <w:pPr>
               <w:pStyle w:val="Normal"/>
               <w:widowControl/>
+              <w:suppressAutoHyphens w:val="true"/>
               <w:spacing w:before="0" w:after="0"/>
               <w:jc w:val="left"/>
               <w:rPr>
@@ -2012,20 +2039,18 @@
               <w:keepNext w:val="true"/>
               <w:keepLines/>
               <w:widowControl/>
-              <w:spacing w:before="0" w:after="0"/>
-              <w:jc w:val="left"/>
-              <w:rPr>
-                <w:sz w:val="20"/>
-                <w:szCs w:val="20"/>
-              </w:rPr>
-            </w:pPr>
-            <w:r>
-              <w:rPr>
-                <w:rFonts w:eastAsia="Calibri" w:cs=""/>
-                <w:kern w:val="2"/>
-                <w:sz w:val="20"/>
-                <w:szCs w:val="20"/>
-                <w:lang w:val="en-GB" w:eastAsia="en-US" w:bidi="ar-SA"/>
+              <w:suppressAutoHyphens w:val="true"/>
+              <w:spacing w:before="0" w:after="0"/>
+              <w:jc w:val="left"/>
+              <w:rPr>
+                <w:sz w:val="20"/>
+                <w:szCs w:val="20"/>
+              </w:rPr>
+            </w:pPr>
+            <w:r>
+              <w:rPr>
+                <w:sz w:val="20"/>
+                <w:szCs w:val="20"/>
               </w:rPr>
             </w:r>
           </w:p>
@@ -2041,6 +2066,7 @@
               <w:pStyle w:val="Normal"/>
               <w:keepLines/>
               <w:widowControl/>
+              <w:suppressAutoHyphens w:val="true"/>
               <w:spacing w:before="0" w:after="0"/>
               <w:jc w:val="left"/>
               <w:rPr>
@@ -2071,6 +2097,7 @@
               <w:pStyle w:val="Normal"/>
               <w:keepLines/>
               <w:widowControl/>
+              <w:suppressAutoHyphens w:val="true"/>
               <w:spacing w:before="0" w:after="0"/>
               <w:jc w:val="left"/>
               <w:rPr>
@@ -2106,6 +2133,7 @@
             <w:pPr>
               <w:pStyle w:val="Normal"/>
               <w:widowControl/>
+              <w:suppressAutoHyphens w:val="true"/>
               <w:spacing w:before="0" w:after="0"/>
               <w:jc w:val="left"/>
               <w:rPr>
@@ -2135,6 +2163,7 @@
             <w:pPr>
               <w:pStyle w:val="Normal"/>
               <w:widowControl/>
+              <w:suppressAutoHyphens w:val="true"/>
               <w:spacing w:before="0" w:after="0"/>
               <w:jc w:val="left"/>
               <w:rPr>
@@ -2164,6 +2193,7 @@
             <w:pPr>
               <w:pStyle w:val="Normal"/>
               <w:widowControl/>
+              <w:suppressAutoHyphens w:val="true"/>
               <w:spacing w:before="0" w:after="0"/>
               <w:jc w:val="left"/>
               <w:rPr>
@@ -2199,20 +2229,18 @@
             <w:pPr>
               <w:pStyle w:val="Normal"/>
               <w:widowControl/>
-              <w:spacing w:before="0" w:after="0"/>
-              <w:jc w:val="left"/>
-              <w:rPr>
-                <w:sz w:val="20"/>
-                <w:szCs w:val="20"/>
-              </w:rPr>
-            </w:pPr>
-            <w:r>
-              <w:rPr>
-                <w:rFonts w:eastAsia="Calibri" w:cs=""/>
-                <w:kern w:val="2"/>
-                <w:sz w:val="20"/>
-                <w:szCs w:val="20"/>
-                <w:lang w:val="en-GB" w:eastAsia="en-US" w:bidi="ar-SA"/>
+              <w:suppressAutoHyphens w:val="true"/>
+              <w:spacing w:before="0" w:after="0"/>
+              <w:jc w:val="left"/>
+              <w:rPr>
+                <w:sz w:val="20"/>
+                <w:szCs w:val="20"/>
+              </w:rPr>
+            </w:pPr>
+            <w:r>
+              <w:rPr>
+                <w:sz w:val="20"/>
+                <w:szCs w:val="20"/>
               </w:rPr>
             </w:r>
           </w:p>
@@ -2227,6 +2255,7 @@
             <w:pPr>
               <w:pStyle w:val="Normal"/>
               <w:widowControl/>
+              <w:suppressAutoHyphens w:val="true"/>
               <w:spacing w:before="0" w:after="0"/>
               <w:jc w:val="left"/>
               <w:rPr>
@@ -2256,6 +2285,7 @@
             <w:pPr>
               <w:pStyle w:val="Normal"/>
               <w:widowControl/>
+              <w:suppressAutoHyphens w:val="true"/>
               <w:spacing w:before="0" w:after="0"/>
               <w:jc w:val="left"/>
               <w:rPr>
@@ -2278,6 +2308,7 @@
             <w:pPr>
               <w:pStyle w:val="Normal"/>
               <w:widowControl/>
+              <w:suppressAutoHyphens w:val="true"/>
               <w:spacing w:before="0" w:after="0"/>
               <w:jc w:val="left"/>
               <w:rPr>
@@ -2313,20 +2344,18 @@
             <w:pPr>
               <w:pStyle w:val="Normal"/>
               <w:widowControl/>
-              <w:spacing w:before="0" w:after="0"/>
-              <w:jc w:val="left"/>
-              <w:rPr>
-                <w:sz w:val="20"/>
-                <w:szCs w:val="20"/>
-              </w:rPr>
-            </w:pPr>
-            <w:r>
-              <w:rPr>
-                <w:rFonts w:eastAsia="Calibri" w:cs=""/>
-                <w:kern w:val="2"/>
-                <w:sz w:val="20"/>
-                <w:szCs w:val="20"/>
-                <w:lang w:val="en-GB" w:eastAsia="en-US" w:bidi="ar-SA"/>
+              <w:suppressAutoHyphens w:val="true"/>
+              <w:spacing w:before="0" w:after="0"/>
+              <w:jc w:val="left"/>
+              <w:rPr>
+                <w:sz w:val="20"/>
+                <w:szCs w:val="20"/>
+              </w:rPr>
+            </w:pPr>
+            <w:r>
+              <w:rPr>
+                <w:sz w:val="20"/>
+                <w:szCs w:val="20"/>
               </w:rPr>
             </w:r>
           </w:p>
@@ -2341,6 +2370,7 @@
             <w:pPr>
               <w:pStyle w:val="Normal"/>
               <w:widowControl/>
+              <w:suppressAutoHyphens w:val="true"/>
               <w:spacing w:before="0" w:after="0"/>
               <w:jc w:val="left"/>
               <w:rPr>
@@ -2370,22 +2400,33 @@
             <w:pPr>
               <w:pStyle w:val="Normal"/>
               <w:widowControl/>
-              <w:spacing w:before="0" w:after="0"/>
-              <w:jc w:val="left"/>
-              <w:rPr>
-                <w:sz w:val="20"/>
-                <w:szCs w:val="20"/>
-              </w:rPr>
-            </w:pPr>
-            <w:r>
-              <w:rPr>
-                <w:rFonts w:eastAsia="Calibri" w:cs=""/>
-                <w:kern w:val="2"/>
-                <w:sz w:val="20"/>
-                <w:szCs w:val="20"/>
-                <w:lang w:val="en-GB" w:eastAsia="en-US" w:bidi="ar-SA"/>
-              </w:rPr>
-              <w:t xml:space="preserve">Player can use T to toggle between rendering collider debug, Q + E toggle between CCTV-style cameras in the corners of space </w:t>
+              <w:suppressAutoHyphens w:val="true"/>
+              <w:spacing w:before="0" w:after="0"/>
+              <w:jc w:val="left"/>
+              <w:rPr>
+                <w:sz w:val="20"/>
+                <w:szCs w:val="20"/>
+              </w:rPr>
+            </w:pPr>
+            <w:r>
+              <w:rPr>
+                <w:rFonts w:eastAsia="Calibri" w:cs=""/>
+                <w:kern w:val="2"/>
+                <w:sz w:val="20"/>
+                <w:szCs w:val="20"/>
+                <w:lang w:val="en-GB" w:eastAsia="en-US" w:bidi="ar-SA"/>
+              </w:rPr>
+              <w:t xml:space="preserve">Player can use T to toggle between rendering collider debug, Q + E toggle between CCTV-style cameras in the corners of space, </w:t>
+            </w:r>
+            <w:r>
+              <w:rPr>
+                <w:rFonts w:eastAsia="Calibri" w:cs=""/>
+                <w:kern w:val="2"/>
+                <w:sz w:val="20"/>
+                <w:szCs w:val="20"/>
+                <w:lang w:val="en-GB" w:eastAsia="en-US" w:bidi="ar-SA"/>
+              </w:rPr>
+              <w:t>player can also use Up + Down arrow keys to increase the speed of a moving object when nearby</w:t>
             </w:r>
           </w:p>
         </w:tc>
@@ -2405,20 +2446,18 @@
             <w:pPr>
               <w:pStyle w:val="Normal"/>
               <w:widowControl/>
-              <w:spacing w:before="0" w:after="0"/>
-              <w:jc w:val="left"/>
-              <w:rPr>
-                <w:sz w:val="20"/>
-                <w:szCs w:val="20"/>
-              </w:rPr>
-            </w:pPr>
-            <w:r>
-              <w:rPr>
-                <w:rFonts w:eastAsia="Calibri" w:cs=""/>
-                <w:kern w:val="2"/>
-                <w:sz w:val="20"/>
-                <w:szCs w:val="20"/>
-                <w:lang w:val="en-GB" w:eastAsia="en-US" w:bidi="ar-SA"/>
+              <w:suppressAutoHyphens w:val="true"/>
+              <w:spacing w:before="0" w:after="0"/>
+              <w:jc w:val="left"/>
+              <w:rPr>
+                <w:sz w:val="20"/>
+                <w:szCs w:val="20"/>
+              </w:rPr>
+            </w:pPr>
+            <w:r>
+              <w:rPr>
+                <w:sz w:val="20"/>
+                <w:szCs w:val="20"/>
               </w:rPr>
             </w:r>
           </w:p>
@@ -2433,6 +2472,7 @@
             <w:pPr>
               <w:pStyle w:val="Normal"/>
               <w:widowControl/>
+              <w:suppressAutoHyphens w:val="true"/>
               <w:spacing w:before="0" w:after="0"/>
               <w:jc w:val="left"/>
               <w:rPr>
@@ -2462,6 +2502,7 @@
             <w:pPr>
               <w:pStyle w:val="Normal"/>
               <w:widowControl/>
+              <w:suppressAutoHyphens w:val="true"/>
               <w:spacing w:before="0" w:after="0"/>
               <w:jc w:val="left"/>
               <w:rPr>
@@ -2497,6 +2538,7 @@
             <w:pPr>
               <w:pStyle w:val="Normal"/>
               <w:widowControl/>
+              <w:suppressAutoHyphens w:val="true"/>
               <w:spacing w:before="0" w:after="0"/>
               <w:jc w:val="left"/>
               <w:rPr>
@@ -2526,6 +2568,7 @@
             <w:pPr>
               <w:pStyle w:val="Normal"/>
               <w:widowControl/>
+              <w:suppressAutoHyphens w:val="true"/>
               <w:spacing w:before="0" w:after="0"/>
               <w:jc w:val="left"/>
               <w:rPr>
@@ -2555,28 +2598,30 @@
             <w:pPr>
               <w:pStyle w:val="Normal"/>
               <w:widowControl/>
-              <w:spacing w:before="0" w:after="0"/>
-              <w:jc w:val="left"/>
-              <w:rPr>
-                <w:sz w:val="20"/>
-                <w:szCs w:val="20"/>
-              </w:rPr>
-            </w:pPr>
-            <w:r>
-              <w:rPr>
-                <w:rFonts w:eastAsia="Calibri" w:cs=""/>
-                <w:kern w:val="2"/>
-                <w:sz w:val="20"/>
-                <w:szCs w:val="20"/>
-                <w:lang w:val="en-GB" w:eastAsia="en-US" w:bidi="ar-SA"/>
-              </w:rPr>
-              <w:t xml:space="preserve">common/camera.cpp:23 </w:t>
-            </w:r>
-          </w:p>
-          <w:p>
-            <w:pPr>
-              <w:pStyle w:val="Normal"/>
-              <w:widowControl/>
+              <w:suppressAutoHyphens w:val="true"/>
+              <w:spacing w:before="0" w:after="0"/>
+              <w:jc w:val="left"/>
+              <w:rPr>
+                <w:sz w:val="20"/>
+                <w:szCs w:val="20"/>
+              </w:rPr>
+            </w:pPr>
+            <w:r>
+              <w:rPr>
+                <w:rFonts w:eastAsia="Calibri" w:cs=""/>
+                <w:kern w:val="2"/>
+                <w:sz w:val="20"/>
+                <w:szCs w:val="20"/>
+                <w:lang w:val="en-GB" w:eastAsia="en-US" w:bidi="ar-SA"/>
+              </w:rPr>
+              <w:t>common/camera.cpp:23</w:t>
+            </w:r>
+          </w:p>
+          <w:p>
+            <w:pPr>
+              <w:pStyle w:val="Normal"/>
+              <w:widowControl/>
+              <w:suppressAutoHyphens w:val="true"/>
               <w:spacing w:before="0" w:after="0"/>
               <w:jc w:val="left"/>
               <w:rPr>
@@ -2612,20 +2657,18 @@
             <w:pPr>
               <w:pStyle w:val="Normal"/>
               <w:widowControl/>
-              <w:spacing w:before="0" w:after="0"/>
-              <w:jc w:val="left"/>
-              <w:rPr>
-                <w:sz w:val="20"/>
-                <w:szCs w:val="20"/>
-              </w:rPr>
-            </w:pPr>
-            <w:r>
-              <w:rPr>
-                <w:rFonts w:eastAsia="Calibri" w:cs=""/>
-                <w:kern w:val="2"/>
-                <w:sz w:val="20"/>
-                <w:szCs w:val="20"/>
-                <w:lang w:val="en-GB" w:eastAsia="en-US" w:bidi="ar-SA"/>
+              <w:suppressAutoHyphens w:val="true"/>
+              <w:spacing w:before="0" w:after="0"/>
+              <w:jc w:val="left"/>
+              <w:rPr>
+                <w:sz w:val="20"/>
+                <w:szCs w:val="20"/>
+              </w:rPr>
+            </w:pPr>
+            <w:r>
+              <w:rPr>
+                <w:sz w:val="20"/>
+                <w:szCs w:val="20"/>
               </w:rPr>
             </w:r>
           </w:p>
@@ -2640,6 +2683,7 @@
             <w:pPr>
               <w:pStyle w:val="Normal"/>
               <w:widowControl/>
+              <w:suppressAutoHyphens w:val="true"/>
               <w:spacing w:before="0" w:after="0"/>
               <w:jc w:val="left"/>
               <w:rPr>
@@ -2669,6 +2713,7 @@
             <w:pPr>
               <w:pStyle w:val="Normal"/>
               <w:widowControl/>
+              <w:suppressAutoHyphens w:val="true"/>
               <w:spacing w:before="0" w:after="0"/>
               <w:jc w:val="left"/>
               <w:rPr>
@@ -2691,6 +2736,7 @@
             <w:pPr>
               <w:pStyle w:val="Normal"/>
               <w:widowControl/>
+              <w:suppressAutoHyphens w:val="true"/>
               <w:spacing w:before="0" w:after="0"/>
               <w:jc w:val="left"/>
               <w:rPr>
@@ -2726,20 +2772,18 @@
             <w:pPr>
               <w:pStyle w:val="Normal"/>
               <w:widowControl/>
-              <w:spacing w:before="0" w:after="0"/>
-              <w:jc w:val="left"/>
-              <w:rPr>
-                <w:sz w:val="20"/>
-                <w:szCs w:val="20"/>
-              </w:rPr>
-            </w:pPr>
-            <w:r>
-              <w:rPr>
-                <w:rFonts w:eastAsia="Calibri" w:cs=""/>
-                <w:kern w:val="2"/>
-                <w:sz w:val="20"/>
-                <w:szCs w:val="20"/>
-                <w:lang w:val="en-GB" w:eastAsia="en-US" w:bidi="ar-SA"/>
+              <w:suppressAutoHyphens w:val="true"/>
+              <w:spacing w:before="0" w:after="0"/>
+              <w:jc w:val="left"/>
+              <w:rPr>
+                <w:sz w:val="20"/>
+                <w:szCs w:val="20"/>
+              </w:rPr>
+            </w:pPr>
+            <w:r>
+              <w:rPr>
+                <w:sz w:val="20"/>
+                <w:szCs w:val="20"/>
               </w:rPr>
             </w:r>
           </w:p>
@@ -2754,6 +2798,7 @@
             <w:pPr>
               <w:pStyle w:val="Normal"/>
               <w:widowControl/>
+              <w:suppressAutoHyphens w:val="true"/>
               <w:spacing w:before="0" w:after="0"/>
               <w:jc w:val="left"/>
               <w:rPr>
@@ -2783,13 +2828,57 @@
             <w:pPr>
               <w:pStyle w:val="Normal"/>
               <w:widowControl/>
-              <w:spacing w:before="0" w:after="0"/>
-              <w:jc w:val="left"/>
-              <w:rPr>
-                <w:sz w:val="20"/>
-                <w:szCs w:val="20"/>
-              </w:rPr>
-            </w:pPr>
+              <w:suppressAutoHyphens w:val="true"/>
+              <w:spacing w:before="0" w:after="0"/>
+              <w:jc w:val="left"/>
+              <w:rPr>
+                <w:sz w:val="20"/>
+                <w:szCs w:val="20"/>
+              </w:rPr>
+            </w:pPr>
+            <w:r>
+              <w:rPr>
+                <w:rFonts w:eastAsia="Calibri" w:cs=""/>
+                <w:kern w:val="2"/>
+                <w:sz w:val="20"/>
+                <w:szCs w:val="20"/>
+                <w:lang w:val="en-GB" w:eastAsia="en-US" w:bidi="ar-SA"/>
+              </w:rPr>
+              <w:t>s</w:t>
+            </w:r>
+            <w:r>
+              <w:rPr>
+                <w:rFonts w:eastAsia="Calibri" w:cs=""/>
+                <w:kern w:val="2"/>
+                <w:sz w:val="20"/>
+                <w:szCs w:val="20"/>
+                <w:lang w:val="en-GB" w:eastAsia="en-US" w:bidi="ar-SA"/>
+              </w:rPr>
+              <w:t>ource/coursework.cpp:574 (camera keys)</w:t>
+            </w:r>
+          </w:p>
+          <w:p>
+            <w:pPr>
+              <w:pStyle w:val="Normal"/>
+              <w:widowControl/>
+              <w:suppressAutoHyphens w:val="true"/>
+              <w:spacing w:before="0" w:after="0"/>
+              <w:jc w:val="left"/>
+              <w:rPr>
+                <w:sz w:val="20"/>
+                <w:szCs w:val="20"/>
+              </w:rPr>
+            </w:pPr>
+            <w:r>
+              <w:rPr>
+                <w:rFonts w:eastAsia="Calibri" w:cs=""/>
+                <w:kern w:val="2"/>
+                <w:sz w:val="20"/>
+                <w:szCs w:val="20"/>
+                <w:lang w:val="en-GB" w:eastAsia="en-US" w:bidi="ar-SA"/>
+              </w:rPr>
+              <w:t xml:space="preserve">source/coursework.cpp:365 (first person) </w:t>
+            </w:r>
             <w:r>
               <w:rPr>
                 <w:rFonts w:eastAsia="Calibri" w:cs=""/>
@@ -2818,20 +2907,18 @@
             <w:pPr>
               <w:pStyle w:val="Normal"/>
               <w:widowControl/>
-              <w:spacing w:before="0" w:after="0"/>
-              <w:jc w:val="left"/>
-              <w:rPr>
-                <w:sz w:val="20"/>
-                <w:szCs w:val="20"/>
-              </w:rPr>
-            </w:pPr>
-            <w:r>
-              <w:rPr>
-                <w:rFonts w:eastAsia="Calibri" w:cs=""/>
-                <w:kern w:val="2"/>
-                <w:sz w:val="20"/>
-                <w:szCs w:val="20"/>
-                <w:lang w:val="en-GB" w:eastAsia="en-US" w:bidi="ar-SA"/>
+              <w:suppressAutoHyphens w:val="true"/>
+              <w:spacing w:before="0" w:after="0"/>
+              <w:jc w:val="left"/>
+              <w:rPr>
+                <w:sz w:val="20"/>
+                <w:szCs w:val="20"/>
+              </w:rPr>
+            </w:pPr>
+            <w:r>
+              <w:rPr>
+                <w:sz w:val="20"/>
+                <w:szCs w:val="20"/>
               </w:rPr>
             </w:r>
           </w:p>
@@ -2846,6 +2933,7 @@
             <w:pPr>
               <w:pStyle w:val="Normal"/>
               <w:widowControl/>
+              <w:suppressAutoHyphens w:val="true"/>
               <w:spacing w:before="0" w:after="0"/>
               <w:jc w:val="left"/>
               <w:rPr>
@@ -2875,6 +2963,7 @@
             <w:pPr>
               <w:pStyle w:val="Normal"/>
               <w:widowControl/>
+              <w:suppressAutoHyphens w:val="true"/>
               <w:spacing w:before="0" w:after="0"/>
               <w:jc w:val="left"/>
               <w:rPr>
@@ -2910,20 +2999,18 @@
             <w:pPr>
               <w:pStyle w:val="Normal"/>
               <w:widowControl/>
-              <w:spacing w:before="0" w:after="0"/>
-              <w:jc w:val="left"/>
-              <w:rPr>
-                <w:sz w:val="20"/>
-                <w:szCs w:val="20"/>
-              </w:rPr>
-            </w:pPr>
-            <w:r>
-              <w:rPr>
-                <w:rFonts w:eastAsia="Calibri" w:cs=""/>
-                <w:kern w:val="2"/>
-                <w:sz w:val="20"/>
-                <w:szCs w:val="20"/>
-                <w:lang w:val="en-GB" w:eastAsia="en-US" w:bidi="ar-SA"/>
+              <w:suppressAutoHyphens w:val="true"/>
+              <w:spacing w:before="0" w:after="0"/>
+              <w:jc w:val="left"/>
+              <w:rPr>
+                <w:sz w:val="20"/>
+                <w:szCs w:val="20"/>
+              </w:rPr>
+            </w:pPr>
+            <w:r>
+              <w:rPr>
+                <w:sz w:val="20"/>
+                <w:szCs w:val="20"/>
               </w:rPr>
             </w:r>
           </w:p>
@@ -2938,6 +3025,7 @@
             <w:pPr>
               <w:pStyle w:val="Normal"/>
               <w:widowControl/>
+              <w:suppressAutoHyphens w:val="true"/>
               <w:spacing w:before="0" w:after="0"/>
               <w:jc w:val="left"/>
               <w:rPr>
@@ -2967,22 +3055,33 @@
             <w:pPr>
               <w:pStyle w:val="Normal"/>
               <w:widowControl/>
-              <w:spacing w:before="0" w:after="0"/>
-              <w:jc w:val="left"/>
-              <w:rPr>
-                <w:sz w:val="20"/>
-                <w:szCs w:val="20"/>
-              </w:rPr>
-            </w:pPr>
-            <w:r>
-              <w:rPr>
-                <w:rFonts w:eastAsia="Calibri" w:cs=""/>
-                <w:kern w:val="2"/>
-                <w:sz w:val="20"/>
-                <w:szCs w:val="20"/>
-                <w:lang w:val="en-GB" w:eastAsia="en-US" w:bidi="ar-SA"/>
-              </w:rPr>
-              <w:t>Model tint is implemented to have classic HSL rainbow on the floating tux, similarly each camera has a custom tint value (initially blue, green, red, yellow)</w:t>
+              <w:suppressAutoHyphens w:val="true"/>
+              <w:spacing w:before="0" w:after="0"/>
+              <w:jc w:val="left"/>
+              <w:rPr>
+                <w:sz w:val="20"/>
+                <w:szCs w:val="20"/>
+              </w:rPr>
+            </w:pPr>
+            <w:r>
+              <w:rPr>
+                <w:rFonts w:eastAsia="Calibri" w:cs=""/>
+                <w:kern w:val="2"/>
+                <w:sz w:val="20"/>
+                <w:szCs w:val="20"/>
+                <w:lang w:val="en-GB" w:eastAsia="en-US" w:bidi="ar-SA"/>
+              </w:rPr>
+              <w:t xml:space="preserve">Model tint is implemented to have classic HSL rainbow on the floating tux, similarly each camera has a custom tint value (initially blue, green, red, yellow). </w:t>
+            </w:r>
+            <w:r>
+              <w:rPr>
+                <w:rFonts w:eastAsia="Calibri" w:cs=""/>
+                <w:kern w:val="2"/>
+                <w:sz w:val="20"/>
+                <w:szCs w:val="20"/>
+                <w:lang w:val="en-GB" w:eastAsia="en-US" w:bidi="ar-SA"/>
+              </w:rPr>
+              <w:t>Player can control diffuse parameters on moving teapot using UIOP to increment and HJKL to decrement</w:t>
             </w:r>
           </w:p>
         </w:tc>
@@ -3413,6 +3512,7 @@
     <w:rsid w:val="003634fb"/>
     <w:pPr>
       <w:widowControl/>
+      <w:suppressAutoHyphens w:val="true"/>
       <w:bidi w:val="0"/>
       <w:spacing w:before="0" w:after="0"/>
       <w:jc w:val="left"/>

</xml_diff>